<commit_message>
label options has been explored.
</commit_message>
<xml_diff>
--- a/labels/labels.docx
+++ b/labels/labels.docx
@@ -69,118 +69,6 @@
             <wp:extent cx="5381625" cy="1189990"/>
             <wp:effectExtent l="0" t="0" r="9525" b="0"/>
             <wp:docPr id="1" name="Picture 1"/>
-            <wp:cNvGraphicFramePr>
-              <a:graphicFrameLocks xmlns:a="http://schemas.openxmlformats.org/drawingml/2006/main" noChangeAspect="1"/>
-            </wp:cNvGraphicFramePr>
-            <a:graphic xmlns:a="http://schemas.openxmlformats.org/drawingml/2006/main">
-              <a:graphicData uri="http://schemas.openxmlformats.org/drawingml/2006/picture">
-                <pic:pic xmlns:pic="http://schemas.openxmlformats.org/drawingml/2006/picture">
-                  <pic:nvPicPr>
-                    <pic:cNvPr id="1" name=""/>
-                    <pic:cNvPicPr/>
-                  </pic:nvPicPr>
-                  <pic:blipFill>
-                    <a:blip r:embed="rId4"/>
-                    <a:stretch>
-                      <a:fillRect/>
-                    </a:stretch>
-                  </pic:blipFill>
-                  <pic:spPr>
-                    <a:xfrm>
-                      <a:off x="0" y="0"/>
-                      <a:ext cx="5381625" cy="1189990"/>
-                    </a:xfrm>
-                    <a:prstGeom prst="rect">
-                      <a:avLst/>
-                    </a:prstGeom>
-                  </pic:spPr>
-                </pic:pic>
-              </a:graphicData>
-            </a:graphic>
-          </wp:inline>
-        </w:drawing>
-      </w:r>
-    </w:p>
-    <w:p>
-      <w:r>
-        <w:t>2. CREATE THE POD</w:t>
-      </w:r>
-    </w:p>
-    <w:p>
-      <w:pPr>
-        <w:rPr>
-          <w:b/>
-          <w:bCs/>
-        </w:rPr>
-      </w:pPr>
-      <w:r>
-        <w:tab/>
-      </w:r>
-      <w:proofErr w:type="spellStart"/>
-      <w:r>
-        <w:rPr>
-          <w:b/>
-          <w:bCs/>
-        </w:rPr>
-        <w:t>kubectl</w:t>
-      </w:r>
-      <w:proofErr w:type="spellEnd"/>
-      <w:r>
-        <w:rPr>
-          <w:b/>
-          <w:bCs/>
-        </w:rPr>
-        <w:t xml:space="preserve"> create -f </w:t>
-      </w:r>
-      <w:proofErr w:type="spellStart"/>
-      <w:r>
-        <w:rPr>
-          <w:b/>
-          <w:bCs/>
-        </w:rPr>
-        <w:t>helloworld</w:t>
-      </w:r>
-      <w:proofErr w:type="spellEnd"/>
-      <w:r>
-        <w:rPr>
-          <w:b/>
-          <w:bCs/>
-        </w:rPr>
-        <w:t>-pod-with-</w:t>
-      </w:r>
-      <w:proofErr w:type="spellStart"/>
-      <w:r>
-        <w:rPr>
-          <w:b/>
-          <w:bCs/>
-        </w:rPr>
-        <w:t>labels.yml</w:t>
-      </w:r>
-      <w:proofErr w:type="spellEnd"/>
-    </w:p>
-    <w:p>
-      <w:pPr>
-        <w:rPr>
-          <w:b/>
-          <w:bCs/>
-        </w:rPr>
-      </w:pPr>
-      <w:r>
-        <w:rPr>
-          <w:b/>
-          <w:bCs/>
-        </w:rPr>
-        <w:t xml:space="preserve">              </w:t>
-      </w:r>
-      <w:r>
-        <w:rPr>
-          <w:noProof/>
-        </w:rPr>
-        <w:drawing>
-          <wp:inline distT="0" distB="0" distL="0" distR="0" wp14:anchorId="766AD0A2" wp14:editId="7AD2D5ED">
-            <wp:extent cx="5400675" cy="476250"/>
-            <wp:effectExtent l="0" t="0" r="9525" b="0"/>
-            <wp:docPr id="2" name="Picture 2"/>
             <wp:cNvGraphicFramePr>
               <a:graphicFrameLocks xmlns:a="http://schemas.openxmlformats.org/drawingml/2006/main" noChangeAspect="1"/>
             </wp:cNvGraphicFramePr>
@@ -200,7 +88,7 @@
                   <pic:spPr>
                     <a:xfrm>
                       <a:off x="0" y="0"/>
-                      <a:ext cx="5400675" cy="476250"/>
+                      <a:ext cx="5381625" cy="1189990"/>
                     </a:xfrm>
                     <a:prstGeom prst="rect">
                       <a:avLst/>
@@ -214,28 +102,85 @@
       </w:r>
     </w:p>
     <w:p>
-      <w:pPr>
-        <w:ind w:left="720"/>
-        <w:rPr>
-          <w:b/>
-          <w:bCs/>
-        </w:rPr>
-      </w:pPr>
+      <w:r>
+        <w:t>2. CREATE THE POD</w:t>
+      </w:r>
+    </w:p>
+    <w:p>
+      <w:pPr>
+        <w:rPr>
+          <w:b/>
+          <w:bCs/>
+        </w:rPr>
+      </w:pPr>
+      <w:r>
+        <w:tab/>
+      </w:r>
+      <w:proofErr w:type="spellStart"/>
+      <w:r>
+        <w:rPr>
+          <w:b/>
+          <w:bCs/>
+        </w:rPr>
+        <w:t>kubectl</w:t>
+      </w:r>
+      <w:proofErr w:type="spellEnd"/>
+      <w:r>
+        <w:rPr>
+          <w:b/>
+          <w:bCs/>
+        </w:rPr>
+        <w:t xml:space="preserve"> create -f </w:t>
+      </w:r>
+      <w:proofErr w:type="spellStart"/>
+      <w:r>
+        <w:rPr>
+          <w:b/>
+          <w:bCs/>
+        </w:rPr>
+        <w:t>helloworld</w:t>
+      </w:r>
+      <w:proofErr w:type="spellEnd"/>
+      <w:r>
+        <w:rPr>
+          <w:b/>
+          <w:bCs/>
+        </w:rPr>
+        <w:t>-pod-with-</w:t>
+      </w:r>
+      <w:proofErr w:type="spellStart"/>
+      <w:r>
+        <w:rPr>
+          <w:b/>
+          <w:bCs/>
+        </w:rPr>
+        <w:t>labels.yml</w:t>
+      </w:r>
+      <w:proofErr w:type="spellEnd"/>
+    </w:p>
+    <w:p>
+      <w:pPr>
+        <w:rPr>
+          <w:b/>
+          <w:bCs/>
+        </w:rPr>
+      </w:pPr>
+      <w:r>
+        <w:rPr>
+          <w:b/>
+          <w:bCs/>
+        </w:rPr>
+        <w:t xml:space="preserve">              </w:t>
+      </w:r>
       <w:r>
         <w:rPr>
           <w:noProof/>
         </w:rPr>
-        <w:t xml:space="preserve">    </w:t>
-      </w:r>
-      <w:r>
-        <w:rPr>
-          <w:noProof/>
-        </w:rPr>
         <w:drawing>
-          <wp:inline distT="0" distB="0" distL="0" distR="0" wp14:anchorId="45BF7C70" wp14:editId="32ACEBA6">
-            <wp:extent cx="5943600" cy="1915160"/>
-            <wp:effectExtent l="0" t="0" r="0" b="8890"/>
-            <wp:docPr id="3" name="Picture 3"/>
+          <wp:inline distT="0" distB="0" distL="0" distR="0" wp14:anchorId="766AD0A2" wp14:editId="7AD2D5ED">
+            <wp:extent cx="5400675" cy="476250"/>
+            <wp:effectExtent l="0" t="0" r="9525" b="0"/>
+            <wp:docPr id="2" name="Picture 2"/>
             <wp:cNvGraphicFramePr>
               <a:graphicFrameLocks xmlns:a="http://schemas.openxmlformats.org/drawingml/2006/main" noChangeAspect="1"/>
             </wp:cNvGraphicFramePr>
@@ -255,7 +200,7 @@
                   <pic:spPr>
                     <a:xfrm>
                       <a:off x="0" y="0"/>
-                      <a:ext cx="5943600" cy="1915160"/>
+                      <a:ext cx="5400675" cy="476250"/>
                     </a:xfrm>
                     <a:prstGeom prst="rect">
                       <a:avLst/>
@@ -269,57 +214,28 @@
       </w:r>
     </w:p>
     <w:p>
-      <w:r>
-        <w:rPr>
-          <w:b/>
-          <w:bCs/>
-        </w:rPr>
-        <w:t xml:space="preserve">3. </w:t>
-      </w:r>
-      <w:r>
-        <w:t xml:space="preserve">SEE THE LABELS </w:t>
-      </w:r>
-    </w:p>
-    <w:p>
-      <w:pPr>
-        <w:rPr>
-          <w:b/>
-          <w:bCs/>
-        </w:rPr>
-      </w:pPr>
-      <w:r>
-        <w:tab/>
-      </w:r>
-      <w:proofErr w:type="spellStart"/>
-      <w:r>
-        <w:rPr>
-          <w:b/>
-          <w:bCs/>
-        </w:rPr>
-        <w:t>kubectl</w:t>
-      </w:r>
-      <w:proofErr w:type="spellEnd"/>
-      <w:r>
-        <w:rPr>
-          <w:b/>
-          <w:bCs/>
-        </w:rPr>
-        <w:t xml:space="preserve"> get pods --show-labels</w:t>
-      </w:r>
-    </w:p>
-    <w:p>
-      <w:pPr>
-        <w:ind w:firstLine="720"/>
+      <w:pPr>
+        <w:ind w:left="720"/>
+        <w:rPr>
+          <w:b/>
+          <w:bCs/>
+        </w:rPr>
       </w:pPr>
       <w:r>
         <w:rPr>
           <w:noProof/>
         </w:rPr>
+        <w:t xml:space="preserve">    </w:t>
+      </w:r>
+      <w:r>
+        <w:rPr>
+          <w:noProof/>
+        </w:rPr>
         <w:drawing>
-          <wp:inline distT="0" distB="0" distL="0" distR="0" wp14:anchorId="190DEB50" wp14:editId="47C2ABFD">
-            <wp:extent cx="5943600" cy="949325"/>
-            <wp:effectExtent l="0" t="0" r="0" b="3175"/>
-            <wp:docPr id="4" name="Picture 4"/>
+          <wp:inline distT="0" distB="0" distL="0" distR="0" wp14:anchorId="45BF7C70" wp14:editId="32ACEBA6">
+            <wp:extent cx="5943600" cy="1915160"/>
+            <wp:effectExtent l="0" t="0" r="0" b="8890"/>
+            <wp:docPr id="3" name="Picture 3"/>
             <wp:cNvGraphicFramePr>
               <a:graphicFrameLocks xmlns:a="http://schemas.openxmlformats.org/drawingml/2006/main" noChangeAspect="1"/>
             </wp:cNvGraphicFramePr>
@@ -339,7 +255,7 @@
                   <pic:spPr>
                     <a:xfrm>
                       <a:off x="0" y="0"/>
-                      <a:ext cx="5943600" cy="949325"/>
+                      <a:ext cx="5943600" cy="1915160"/>
                     </a:xfrm>
                     <a:prstGeom prst="rect">
                       <a:avLst/>
@@ -354,7 +270,14 @@
     </w:p>
     <w:p>
       <w:r>
-        <w:t>4. TAG A POD AFTER IT IS DEPLOYED</w:t>
+        <w:rPr>
+          <w:b/>
+          <w:bCs/>
+        </w:rPr>
+        <w:t xml:space="preserve">3. </w:t>
+      </w:r>
+      <w:r>
+        <w:t xml:space="preserve">SEE THE LABELS </w:t>
       </w:r>
     </w:p>
     <w:p>
@@ -381,72 +304,22 @@
           <w:b/>
           <w:bCs/>
         </w:rPr>
-        <w:t xml:space="preserve"> label po/</w:t>
-      </w:r>
-      <w:proofErr w:type="spellStart"/>
-      <w:r>
-        <w:rPr>
-          <w:b/>
-          <w:bCs/>
-        </w:rPr>
-        <w:t>helloworld</w:t>
-      </w:r>
-      <w:proofErr w:type="spellEnd"/>
-      <w:r>
-        <w:rPr>
-          <w:b/>
-          <w:bCs/>
-        </w:rPr>
-        <w:t xml:space="preserve"> app=</w:t>
-      </w:r>
-      <w:proofErr w:type="spellStart"/>
-      <w:r>
-        <w:rPr>
-          <w:b/>
-          <w:bCs/>
-        </w:rPr>
-        <w:t>helloworldapp</w:t>
-      </w:r>
-      <w:proofErr w:type="spellEnd"/>
-      <w:r>
-        <w:rPr>
-          <w:b/>
-          <w:bCs/>
-        </w:rPr>
-        <w:t xml:space="preserve"> </w:t>
-      </w:r>
-      <w:r>
-        <w:rPr>
-          <w:b/>
-          <w:bCs/>
-        </w:rPr>
-        <w:t>–</w:t>
-      </w:r>
-      <w:r>
-        <w:rPr>
-          <w:b/>
-          <w:bCs/>
-        </w:rPr>
-        <w:t>overwrite</w:t>
-      </w:r>
-    </w:p>
-    <w:p>
-      <w:pPr>
-        <w:rPr>
-          <w:b/>
-          <w:bCs/>
-        </w:rPr>
+        <w:t xml:space="preserve"> get pods --show-labels</w:t>
+      </w:r>
+    </w:p>
+    <w:p>
+      <w:pPr>
+        <w:ind w:firstLine="720"/>
       </w:pPr>
       <w:r>
         <w:rPr>
           <w:noProof/>
         </w:rPr>
-        <w:lastRenderedPageBreak/>
         <w:drawing>
-          <wp:inline distT="0" distB="0" distL="0" distR="0" wp14:anchorId="6E45D07E" wp14:editId="40D606DC">
-            <wp:extent cx="5943600" cy="880745"/>
-            <wp:effectExtent l="0" t="0" r="0" b="0"/>
-            <wp:docPr id="5" name="Picture 5"/>
+          <wp:inline distT="0" distB="0" distL="0" distR="0" wp14:anchorId="190DEB50" wp14:editId="47C2ABFD">
+            <wp:extent cx="5943600" cy="949325"/>
+            <wp:effectExtent l="0" t="0" r="0" b="3175"/>
+            <wp:docPr id="4" name="Picture 4"/>
             <wp:cNvGraphicFramePr>
               <a:graphicFrameLocks xmlns:a="http://schemas.openxmlformats.org/drawingml/2006/main" noChangeAspect="1"/>
             </wp:cNvGraphicFramePr>
@@ -466,7 +339,7 @@
                   <pic:spPr>
                     <a:xfrm>
                       <a:off x="0" y="0"/>
-                      <a:ext cx="5943600" cy="880745"/>
+                      <a:ext cx="5943600" cy="949325"/>
                     </a:xfrm>
                     <a:prstGeom prst="rect">
                       <a:avLst/>
@@ -481,24 +354,19 @@
     </w:p>
     <w:p>
       <w:r>
-        <w:rPr>
-          <w:b/>
-          <w:bCs/>
-        </w:rPr>
-        <w:t>5</w:t>
-      </w:r>
-      <w:r>
-        <w:t>.DELETE THE TAGGED LABEL</w:t>
-      </w:r>
-    </w:p>
-    <w:p>
-      <w:pPr>
-        <w:ind w:firstLine="720"/>
-        <w:rPr>
-          <w:b/>
-          <w:bCs/>
-        </w:rPr>
-      </w:pPr>
+        <w:t>4. TAG A POD AFTER IT IS DEPLOYED</w:t>
+      </w:r>
+    </w:p>
+    <w:p>
+      <w:pPr>
+        <w:rPr>
+          <w:b/>
+          <w:bCs/>
+        </w:rPr>
+      </w:pPr>
+      <w:r>
+        <w:tab/>
+      </w:r>
       <w:proofErr w:type="spellStart"/>
       <w:r>
         <w:rPr>
@@ -513,7 +381,7 @@
           <w:b/>
           <w:bCs/>
         </w:rPr>
-        <w:t xml:space="preserve"> label pod/</w:t>
+        <w:t xml:space="preserve"> label po/</w:t>
       </w:r>
       <w:proofErr w:type="spellStart"/>
       <w:r>
@@ -529,12 +397,41 @@
           <w:b/>
           <w:bCs/>
         </w:rPr>
-        <w:t xml:space="preserve"> app-</w:t>
-      </w:r>
-    </w:p>
-    <w:p>
-      <w:pPr>
-        <w:ind w:firstLine="720"/>
+        <w:t xml:space="preserve"> app=</w:t>
+      </w:r>
+      <w:proofErr w:type="spellStart"/>
+      <w:r>
+        <w:rPr>
+          <w:b/>
+          <w:bCs/>
+        </w:rPr>
+        <w:t>helloworldapp</w:t>
+      </w:r>
+      <w:proofErr w:type="spellEnd"/>
+      <w:r>
+        <w:rPr>
+          <w:b/>
+          <w:bCs/>
+        </w:rPr>
+        <w:t xml:space="preserve"> </w:t>
+      </w:r>
+      <w:r>
+        <w:rPr>
+          <w:b/>
+          <w:bCs/>
+        </w:rPr>
+        <w:t>–</w:t>
+      </w:r>
+      <w:r>
+        <w:rPr>
+          <w:b/>
+          <w:bCs/>
+        </w:rPr>
+        <w:t>overwrite</w:t>
+      </w:r>
+    </w:p>
+    <w:p>
+      <w:pPr>
         <w:rPr>
           <w:b/>
           <w:bCs/>
@@ -544,11 +441,12 @@
         <w:rPr>
           <w:noProof/>
         </w:rPr>
+        <w:lastRenderedPageBreak/>
         <w:drawing>
-          <wp:inline distT="0" distB="0" distL="0" distR="0" wp14:anchorId="7067292F" wp14:editId="68CA70D3">
-            <wp:extent cx="5943600" cy="1091565"/>
+          <wp:inline distT="0" distB="0" distL="0" distR="0" wp14:anchorId="6E45D07E" wp14:editId="40D606DC">
+            <wp:extent cx="5943600" cy="880745"/>
             <wp:effectExtent l="0" t="0" r="0" b="0"/>
-            <wp:docPr id="6" name="Picture 6"/>
+            <wp:docPr id="5" name="Picture 5"/>
             <wp:cNvGraphicFramePr>
               <a:graphicFrameLocks xmlns:a="http://schemas.openxmlformats.org/drawingml/2006/main" noChangeAspect="1"/>
             </wp:cNvGraphicFramePr>
@@ -568,6 +466,108 @@
                   <pic:spPr>
                     <a:xfrm>
                       <a:off x="0" y="0"/>
+                      <a:ext cx="5943600" cy="880745"/>
+                    </a:xfrm>
+                    <a:prstGeom prst="rect">
+                      <a:avLst/>
+                    </a:prstGeom>
+                  </pic:spPr>
+                </pic:pic>
+              </a:graphicData>
+            </a:graphic>
+          </wp:inline>
+        </w:drawing>
+      </w:r>
+    </w:p>
+    <w:p>
+      <w:r>
+        <w:rPr>
+          <w:b/>
+          <w:bCs/>
+        </w:rPr>
+        <w:t>5</w:t>
+      </w:r>
+      <w:r>
+        <w:t>.DELETE THE TAGGED LABEL</w:t>
+      </w:r>
+    </w:p>
+    <w:p>
+      <w:pPr>
+        <w:ind w:firstLine="720"/>
+        <w:rPr>
+          <w:b/>
+          <w:bCs/>
+        </w:rPr>
+      </w:pPr>
+      <w:proofErr w:type="spellStart"/>
+      <w:r>
+        <w:rPr>
+          <w:b/>
+          <w:bCs/>
+        </w:rPr>
+        <w:t>kubectl</w:t>
+      </w:r>
+      <w:proofErr w:type="spellEnd"/>
+      <w:r>
+        <w:rPr>
+          <w:b/>
+          <w:bCs/>
+        </w:rPr>
+        <w:t xml:space="preserve"> label pod/</w:t>
+      </w:r>
+      <w:proofErr w:type="spellStart"/>
+      <w:r>
+        <w:rPr>
+          <w:b/>
+          <w:bCs/>
+        </w:rPr>
+        <w:t>helloworld</w:t>
+      </w:r>
+      <w:proofErr w:type="spellEnd"/>
+      <w:r>
+        <w:rPr>
+          <w:b/>
+          <w:bCs/>
+        </w:rPr>
+        <w:t xml:space="preserve"> app-</w:t>
+      </w:r>
+    </w:p>
+    <w:p>
+      <w:pPr>
+        <w:ind w:firstLine="720"/>
+        <w:rPr>
+          <w:b/>
+          <w:bCs/>
+        </w:rPr>
+      </w:pPr>
+      <w:r>
+        <w:rPr>
+          <w:noProof/>
+        </w:rPr>
+        <w:drawing>
+          <wp:inline distT="0" distB="0" distL="0" distR="0" wp14:anchorId="7067292F" wp14:editId="68CA70D3">
+            <wp:extent cx="5943600" cy="1091565"/>
+            <wp:effectExtent l="0" t="0" r="0" b="0"/>
+            <wp:docPr id="6" name="Picture 6"/>
+            <wp:cNvGraphicFramePr>
+              <a:graphicFrameLocks xmlns:a="http://schemas.openxmlformats.org/drawingml/2006/main" noChangeAspect="1"/>
+            </wp:cNvGraphicFramePr>
+            <a:graphic xmlns:a="http://schemas.openxmlformats.org/drawingml/2006/main">
+              <a:graphicData uri="http://schemas.openxmlformats.org/drawingml/2006/picture">
+                <pic:pic xmlns:pic="http://schemas.openxmlformats.org/drawingml/2006/picture">
+                  <pic:nvPicPr>
+                    <pic:cNvPr id="1" name=""/>
+                    <pic:cNvPicPr/>
+                  </pic:nvPicPr>
+                  <pic:blipFill>
+                    <a:blip r:embed="rId10"/>
+                    <a:stretch>
+                      <a:fillRect/>
+                    </a:stretch>
+                  </pic:blipFill>
+                  <pic:spPr>
+                    <a:xfrm>
+                      <a:off x="0" y="0"/>
                       <a:ext cx="5943600" cy="1091565"/>
                     </a:xfrm>
                     <a:prstGeom prst="rect">
@@ -589,6 +589,1106 @@
         </w:rPr>
       </w:pPr>
     </w:p>
+    <w:p>
+      <w:pPr>
+        <w:rPr>
+          <w:b/>
+          <w:bCs/>
+          <w:sz w:val="24"/>
+          <w:szCs w:val="24"/>
+        </w:rPr>
+      </w:pPr>
+      <w:r>
+        <w:rPr>
+          <w:b/>
+          <w:bCs/>
+          <w:sz w:val="24"/>
+          <w:szCs w:val="24"/>
+        </w:rPr>
+        <w:t>CREATE SAMLE INFRASTRUCTURE</w:t>
+      </w:r>
+    </w:p>
+    <w:p>
+      <w:r>
+        <w:t xml:space="preserve">1.Run the </w:t>
+      </w:r>
+      <w:proofErr w:type="spellStart"/>
+      <w:r>
+        <w:t>yaml</w:t>
+      </w:r>
+      <w:proofErr w:type="spellEnd"/>
+      <w:r>
+        <w:t xml:space="preserve"> file to create the infrastructure</w:t>
+      </w:r>
+    </w:p>
+    <w:p>
+      <w:pPr>
+        <w:rPr>
+          <w:b/>
+          <w:bCs/>
+        </w:rPr>
+      </w:pPr>
+      <w:r>
+        <w:tab/>
+      </w:r>
+      <w:proofErr w:type="spellStart"/>
+      <w:r>
+        <w:rPr>
+          <w:b/>
+          <w:bCs/>
+        </w:rPr>
+        <w:t>kubectl</w:t>
+      </w:r>
+      <w:proofErr w:type="spellEnd"/>
+      <w:r>
+        <w:rPr>
+          <w:b/>
+          <w:bCs/>
+        </w:rPr>
+        <w:t xml:space="preserve"> create -f </w:t>
+      </w:r>
+      <w:proofErr w:type="spellStart"/>
+      <w:r>
+        <w:rPr>
+          <w:b/>
+          <w:bCs/>
+        </w:rPr>
+        <w:t>helloworld</w:t>
+      </w:r>
+      <w:proofErr w:type="spellEnd"/>
+      <w:r>
+        <w:rPr>
+          <w:b/>
+          <w:bCs/>
+        </w:rPr>
+        <w:t>-pod-with-labels-with-</w:t>
+      </w:r>
+      <w:proofErr w:type="spellStart"/>
+      <w:r>
+        <w:rPr>
+          <w:b/>
+          <w:bCs/>
+        </w:rPr>
+        <w:t>labels.yml</w:t>
+      </w:r>
+      <w:proofErr w:type="spellEnd"/>
+    </w:p>
+    <w:p>
+      <w:pPr>
+        <w:ind w:left="720"/>
+        <w:rPr>
+          <w:b/>
+          <w:bCs/>
+        </w:rPr>
+      </w:pPr>
+      <w:r>
+        <w:rPr>
+          <w:b/>
+          <w:bCs/>
+        </w:rPr>
+        <w:tab/>
+      </w:r>
+      <w:r>
+        <w:rPr>
+          <w:noProof/>
+        </w:rPr>
+        <w:drawing>
+          <wp:inline distT="0" distB="0" distL="0" distR="0" wp14:anchorId="0E87A69D" wp14:editId="70BFE920">
+            <wp:extent cx="5943600" cy="2885440"/>
+            <wp:effectExtent l="0" t="0" r="0" b="0"/>
+            <wp:docPr id="7" name="Picture 7"/>
+            <wp:cNvGraphicFramePr>
+              <a:graphicFrameLocks xmlns:a="http://schemas.openxmlformats.org/drawingml/2006/main" noChangeAspect="1"/>
+            </wp:cNvGraphicFramePr>
+            <a:graphic xmlns:a="http://schemas.openxmlformats.org/drawingml/2006/main">
+              <a:graphicData uri="http://schemas.openxmlformats.org/drawingml/2006/picture">
+                <pic:pic xmlns:pic="http://schemas.openxmlformats.org/drawingml/2006/picture">
+                  <pic:nvPicPr>
+                    <pic:cNvPr id="1" name=""/>
+                    <pic:cNvPicPr/>
+                  </pic:nvPicPr>
+                  <pic:blipFill>
+                    <a:blip r:embed="rId11"/>
+                    <a:stretch>
+                      <a:fillRect/>
+                    </a:stretch>
+                  </pic:blipFill>
+                  <pic:spPr>
+                    <a:xfrm>
+                      <a:off x="0" y="0"/>
+                      <a:ext cx="5943600" cy="2885440"/>
+                    </a:xfrm>
+                    <a:prstGeom prst="rect">
+                      <a:avLst/>
+                    </a:prstGeom>
+                  </pic:spPr>
+                </pic:pic>
+              </a:graphicData>
+            </a:graphic>
+          </wp:inline>
+        </w:drawing>
+      </w:r>
+    </w:p>
+    <w:p>
+      <w:pPr>
+        <w:pStyle w:val="ListParagraph"/>
+        <w:numPr>
+          <w:ilvl w:val="0"/>
+          <w:numId w:val="1"/>
+        </w:numPr>
+      </w:pPr>
+      <w:r>
+        <w:t>This example is a large ecommerce store which has different teams associated with different applications includes</w:t>
+      </w:r>
+    </w:p>
+    <w:p>
+      <w:pPr>
+        <w:pStyle w:val="ListParagraph"/>
+        <w:numPr>
+          <w:ilvl w:val="0"/>
+          <w:numId w:val="1"/>
+        </w:numPr>
+      </w:pPr>
+      <w:r>
+        <w:t>Cart, catalog, homepage, login, ordering, quote and social</w:t>
+      </w:r>
+    </w:p>
+    <w:p>
+      <w:pPr>
+        <w:pStyle w:val="ListParagraph"/>
+        <w:numPr>
+          <w:ilvl w:val="0"/>
+          <w:numId w:val="1"/>
+        </w:numPr>
+      </w:pPr>
+      <w:r>
+        <w:t xml:space="preserve">It also has different tiers like dev, </w:t>
+      </w:r>
+      <w:proofErr w:type="gramStart"/>
+      <w:r>
+        <w:t>production</w:t>
+      </w:r>
+      <w:proofErr w:type="gramEnd"/>
+      <w:r>
+        <w:t xml:space="preserve"> and staging</w:t>
+      </w:r>
+    </w:p>
+    <w:p/>
+    <w:p>
+      <w:pPr>
+        <w:ind w:left="720"/>
+        <w:rPr>
+          <w:b/>
+          <w:bCs/>
+        </w:rPr>
+      </w:pPr>
+      <w:r>
+        <w:rPr>
+          <w:noProof/>
+        </w:rPr>
+        <w:lastRenderedPageBreak/>
+        <w:drawing>
+          <wp:inline distT="0" distB="0" distL="0" distR="0" wp14:anchorId="5F523D7D" wp14:editId="710DC657">
+            <wp:extent cx="5410200" cy="3724275"/>
+            <wp:effectExtent l="0" t="0" r="0" b="9525"/>
+            <wp:docPr id="8" name="Picture 8"/>
+            <wp:cNvGraphicFramePr>
+              <a:graphicFrameLocks xmlns:a="http://schemas.openxmlformats.org/drawingml/2006/main" noChangeAspect="1"/>
+            </wp:cNvGraphicFramePr>
+            <a:graphic xmlns:a="http://schemas.openxmlformats.org/drawingml/2006/main">
+              <a:graphicData uri="http://schemas.openxmlformats.org/drawingml/2006/picture">
+                <pic:pic xmlns:pic="http://schemas.openxmlformats.org/drawingml/2006/picture">
+                  <pic:nvPicPr>
+                    <pic:cNvPr id="1" name=""/>
+                    <pic:cNvPicPr/>
+                  </pic:nvPicPr>
+                  <pic:blipFill>
+                    <a:blip r:embed="rId12"/>
+                    <a:stretch>
+                      <a:fillRect/>
+                    </a:stretch>
+                  </pic:blipFill>
+                  <pic:spPr>
+                    <a:xfrm>
+                      <a:off x="0" y="0"/>
+                      <a:ext cx="5410200" cy="3724275"/>
+                    </a:xfrm>
+                    <a:prstGeom prst="rect">
+                      <a:avLst/>
+                    </a:prstGeom>
+                  </pic:spPr>
+                </pic:pic>
+              </a:graphicData>
+            </a:graphic>
+          </wp:inline>
+        </w:drawing>
+      </w:r>
+    </w:p>
+    <w:p>
+      <w:pPr>
+        <w:ind w:left="720"/>
+        <w:rPr>
+          <w:b/>
+          <w:bCs/>
+        </w:rPr>
+      </w:pPr>
+    </w:p>
+    <w:p>
+      <w:pPr>
+        <w:ind w:left="720"/>
+        <w:rPr>
+          <w:b/>
+          <w:bCs/>
+        </w:rPr>
+      </w:pPr>
+      <w:r>
+        <w:rPr>
+          <w:b/>
+          <w:bCs/>
+        </w:rPr>
+        <w:t>Labels associated with them</w:t>
+      </w:r>
+    </w:p>
+    <w:p>
+      <w:pPr>
+        <w:ind w:left="720"/>
+        <w:rPr>
+          <w:b/>
+          <w:bCs/>
+        </w:rPr>
+      </w:pPr>
+      <w:r>
+        <w:rPr>
+          <w:noProof/>
+        </w:rPr>
+        <w:drawing>
+          <wp:inline distT="0" distB="0" distL="0" distR="0" wp14:anchorId="5C37E1DE" wp14:editId="55B86D19">
+            <wp:extent cx="5943600" cy="1255395"/>
+            <wp:effectExtent l="0" t="0" r="0" b="1905"/>
+            <wp:docPr id="9" name="Picture 9"/>
+            <wp:cNvGraphicFramePr>
+              <a:graphicFrameLocks xmlns:a="http://schemas.openxmlformats.org/drawingml/2006/main" noChangeAspect="1"/>
+            </wp:cNvGraphicFramePr>
+            <a:graphic xmlns:a="http://schemas.openxmlformats.org/drawingml/2006/main">
+              <a:graphicData uri="http://schemas.openxmlformats.org/drawingml/2006/picture">
+                <pic:pic xmlns:pic="http://schemas.openxmlformats.org/drawingml/2006/picture">
+                  <pic:nvPicPr>
+                    <pic:cNvPr id="1" name=""/>
+                    <pic:cNvPicPr/>
+                  </pic:nvPicPr>
+                  <pic:blipFill>
+                    <a:blip r:embed="rId13"/>
+                    <a:stretch>
+                      <a:fillRect/>
+                    </a:stretch>
+                  </pic:blipFill>
+                  <pic:spPr>
+                    <a:xfrm>
+                      <a:off x="0" y="0"/>
+                      <a:ext cx="5943600" cy="1255395"/>
+                    </a:xfrm>
+                    <a:prstGeom prst="rect">
+                      <a:avLst/>
+                    </a:prstGeom>
+                  </pic:spPr>
+                </pic:pic>
+              </a:graphicData>
+            </a:graphic>
+          </wp:inline>
+        </w:drawing>
+      </w:r>
+    </w:p>
+    <w:p>
+      <w:pPr>
+        <w:ind w:left="720"/>
+        <w:rPr>
+          <w:b/>
+          <w:bCs/>
+        </w:rPr>
+      </w:pPr>
+    </w:p>
+    <w:p>
+      <w:pPr>
+        <w:ind w:left="720"/>
+      </w:pPr>
+      <w:r>
+        <w:rPr>
+          <w:b/>
+          <w:bCs/>
+        </w:rPr>
+        <w:t xml:space="preserve">2) </w:t>
+      </w:r>
+      <w:r>
+        <w:t>LOOK ALL THE LABELS IN PRODUCTION EVIRONMENT</w:t>
+      </w:r>
+    </w:p>
+    <w:p>
+      <w:pPr>
+        <w:ind w:left="720" w:firstLine="720"/>
+        <w:rPr>
+          <w:b/>
+          <w:bCs/>
+        </w:rPr>
+      </w:pPr>
+      <w:proofErr w:type="spellStart"/>
+      <w:r>
+        <w:rPr>
+          <w:b/>
+          <w:bCs/>
+        </w:rPr>
+        <w:t>kubectl</w:t>
+      </w:r>
+      <w:proofErr w:type="spellEnd"/>
+      <w:r>
+        <w:rPr>
+          <w:b/>
+          <w:bCs/>
+        </w:rPr>
+        <w:t xml:space="preserve"> get pods --selector env=production</w:t>
+      </w:r>
+    </w:p>
+    <w:p>
+      <w:pPr>
+        <w:ind w:left="720" w:firstLine="720"/>
+        <w:rPr>
+          <w:b/>
+          <w:bCs/>
+        </w:rPr>
+      </w:pPr>
+      <w:r>
+        <w:rPr>
+          <w:noProof/>
+        </w:rPr>
+        <w:lastRenderedPageBreak/>
+        <w:drawing>
+          <wp:inline distT="0" distB="0" distL="0" distR="0" wp14:anchorId="6DBCFC96" wp14:editId="0632F670">
+            <wp:extent cx="4429125" cy="2019300"/>
+            <wp:effectExtent l="0" t="0" r="9525" b="0"/>
+            <wp:docPr id="10" name="Picture 10"/>
+            <wp:cNvGraphicFramePr>
+              <a:graphicFrameLocks xmlns:a="http://schemas.openxmlformats.org/drawingml/2006/main" noChangeAspect="1"/>
+            </wp:cNvGraphicFramePr>
+            <a:graphic xmlns:a="http://schemas.openxmlformats.org/drawingml/2006/main">
+              <a:graphicData uri="http://schemas.openxmlformats.org/drawingml/2006/picture">
+                <pic:pic xmlns:pic="http://schemas.openxmlformats.org/drawingml/2006/picture">
+                  <pic:nvPicPr>
+                    <pic:cNvPr id="1" name=""/>
+                    <pic:cNvPicPr/>
+                  </pic:nvPicPr>
+                  <pic:blipFill>
+                    <a:blip r:embed="rId14"/>
+                    <a:stretch>
+                      <a:fillRect/>
+                    </a:stretch>
+                  </pic:blipFill>
+                  <pic:spPr>
+                    <a:xfrm>
+                      <a:off x="0" y="0"/>
+                      <a:ext cx="4429125" cy="2019300"/>
+                    </a:xfrm>
+                    <a:prstGeom prst="rect">
+                      <a:avLst/>
+                    </a:prstGeom>
+                  </pic:spPr>
+                </pic:pic>
+              </a:graphicData>
+            </a:graphic>
+          </wp:inline>
+        </w:drawing>
+      </w:r>
+    </w:p>
+    <w:p>
+      <w:r>
+        <w:rPr>
+          <w:b/>
+          <w:bCs/>
+        </w:rPr>
+        <w:t>3)</w:t>
+      </w:r>
+      <w:r>
+        <w:t xml:space="preserve"> LOOK FOR APPLICATIONS ASSOCIATED WITH DEVELOPER</w:t>
+      </w:r>
+    </w:p>
+    <w:p>
+      <w:pPr>
+        <w:rPr>
+          <w:b/>
+          <w:bCs/>
+        </w:rPr>
+      </w:pPr>
+      <w:r>
+        <w:tab/>
+      </w:r>
+      <w:proofErr w:type="spellStart"/>
+      <w:r>
+        <w:rPr>
+          <w:b/>
+          <w:bCs/>
+        </w:rPr>
+        <w:t>Kubectl</w:t>
+      </w:r>
+      <w:proofErr w:type="spellEnd"/>
+      <w:r>
+        <w:rPr>
+          <w:b/>
+          <w:bCs/>
+        </w:rPr>
+        <w:t xml:space="preserve"> get pods </w:t>
+      </w:r>
+      <w:r>
+        <w:rPr>
+          <w:b/>
+          <w:bCs/>
+        </w:rPr>
+        <w:t>–</w:t>
+      </w:r>
+      <w:r>
+        <w:rPr>
+          <w:b/>
+          <w:bCs/>
+        </w:rPr>
+        <w:t>selector dev-lead=</w:t>
+      </w:r>
+      <w:proofErr w:type="spellStart"/>
+      <w:r>
+        <w:rPr>
+          <w:b/>
+          <w:bCs/>
+        </w:rPr>
+        <w:t>carisa</w:t>
+      </w:r>
+      <w:proofErr w:type="spellEnd"/>
+    </w:p>
+    <w:p>
+      <w:pPr>
+        <w:rPr>
+          <w:b/>
+          <w:bCs/>
+        </w:rPr>
+      </w:pPr>
+      <w:r>
+        <w:rPr>
+          <w:b/>
+          <w:bCs/>
+        </w:rPr>
+        <w:tab/>
+      </w:r>
+      <w:r>
+        <w:rPr>
+          <w:noProof/>
+        </w:rPr>
+        <w:drawing>
+          <wp:inline distT="0" distB="0" distL="0" distR="0" wp14:anchorId="4C83C3C8" wp14:editId="75FAB1F6">
+            <wp:extent cx="4543425" cy="1047750"/>
+            <wp:effectExtent l="0" t="0" r="9525" b="0"/>
+            <wp:docPr id="11" name="Picture 11"/>
+            <wp:cNvGraphicFramePr>
+              <a:graphicFrameLocks xmlns:a="http://schemas.openxmlformats.org/drawingml/2006/main" noChangeAspect="1"/>
+            </wp:cNvGraphicFramePr>
+            <a:graphic xmlns:a="http://schemas.openxmlformats.org/drawingml/2006/main">
+              <a:graphicData uri="http://schemas.openxmlformats.org/drawingml/2006/picture">
+                <pic:pic xmlns:pic="http://schemas.openxmlformats.org/drawingml/2006/picture">
+                  <pic:nvPicPr>
+                    <pic:cNvPr id="1" name=""/>
+                    <pic:cNvPicPr/>
+                  </pic:nvPicPr>
+                  <pic:blipFill>
+                    <a:blip r:embed="rId15"/>
+                    <a:stretch>
+                      <a:fillRect/>
+                    </a:stretch>
+                  </pic:blipFill>
+                  <pic:spPr>
+                    <a:xfrm>
+                      <a:off x="0" y="0"/>
+                      <a:ext cx="4543425" cy="1047750"/>
+                    </a:xfrm>
+                    <a:prstGeom prst="rect">
+                      <a:avLst/>
+                    </a:prstGeom>
+                  </pic:spPr>
+                </pic:pic>
+              </a:graphicData>
+            </a:graphic>
+          </wp:inline>
+        </w:drawing>
+      </w:r>
+    </w:p>
+    <w:p>
+      <w:r>
+        <w:rPr>
+          <w:b/>
+          <w:bCs/>
+        </w:rPr>
+        <w:t>4)</w:t>
+      </w:r>
+      <w:r>
+        <w:t xml:space="preserve"> </w:t>
+      </w:r>
+      <w:r>
+        <w:t>LOOK FOR APPLICATIONS ASSOCIATED WITH MULTIPLE LABELS</w:t>
+      </w:r>
+    </w:p>
+    <w:p>
+      <w:pPr>
+        <w:rPr>
+          <w:b/>
+          <w:bCs/>
+        </w:rPr>
+      </w:pPr>
+      <w:r>
+        <w:tab/>
+      </w:r>
+      <w:proofErr w:type="spellStart"/>
+      <w:r>
+        <w:rPr>
+          <w:b/>
+          <w:bCs/>
+        </w:rPr>
+        <w:t>kubectl</w:t>
+      </w:r>
+      <w:proofErr w:type="spellEnd"/>
+      <w:r>
+        <w:rPr>
+          <w:b/>
+          <w:bCs/>
+        </w:rPr>
+        <w:t xml:space="preserve"> get pods --selector dev-lead=</w:t>
+      </w:r>
+      <w:proofErr w:type="spellStart"/>
+      <w:proofErr w:type="gramStart"/>
+      <w:r>
+        <w:rPr>
+          <w:b/>
+          <w:bCs/>
+        </w:rPr>
+        <w:t>karthik,env</w:t>
+      </w:r>
+      <w:proofErr w:type="spellEnd"/>
+      <w:proofErr w:type="gramEnd"/>
+      <w:r>
+        <w:rPr>
+          <w:b/>
+          <w:bCs/>
+        </w:rPr>
+        <w:t>=staging</w:t>
+      </w:r>
+    </w:p>
+    <w:p>
+      <w:pPr>
+        <w:rPr>
+          <w:b/>
+          <w:bCs/>
+        </w:rPr>
+      </w:pPr>
+      <w:r>
+        <w:rPr>
+          <w:b/>
+          <w:bCs/>
+        </w:rPr>
+        <w:tab/>
+      </w:r>
+      <w:r>
+        <w:rPr>
+          <w:noProof/>
+        </w:rPr>
+        <w:drawing>
+          <wp:inline distT="0" distB="0" distL="0" distR="0" wp14:anchorId="1FCA5FB0" wp14:editId="32B4228E">
+            <wp:extent cx="5391150" cy="523875"/>
+            <wp:effectExtent l="0" t="0" r="0" b="9525"/>
+            <wp:docPr id="12" name="Picture 12"/>
+            <wp:cNvGraphicFramePr>
+              <a:graphicFrameLocks xmlns:a="http://schemas.openxmlformats.org/drawingml/2006/main" noChangeAspect="1"/>
+            </wp:cNvGraphicFramePr>
+            <a:graphic xmlns:a="http://schemas.openxmlformats.org/drawingml/2006/main">
+              <a:graphicData uri="http://schemas.openxmlformats.org/drawingml/2006/picture">
+                <pic:pic xmlns:pic="http://schemas.openxmlformats.org/drawingml/2006/picture">
+                  <pic:nvPicPr>
+                    <pic:cNvPr id="1" name=""/>
+                    <pic:cNvPicPr/>
+                  </pic:nvPicPr>
+                  <pic:blipFill>
+                    <a:blip r:embed="rId16"/>
+                    <a:stretch>
+                      <a:fillRect/>
+                    </a:stretch>
+                  </pic:blipFill>
+                  <pic:spPr>
+                    <a:xfrm>
+                      <a:off x="0" y="0"/>
+                      <a:ext cx="5391150" cy="523875"/>
+                    </a:xfrm>
+                    <a:prstGeom prst="rect">
+                      <a:avLst/>
+                    </a:prstGeom>
+                  </pic:spPr>
+                </pic:pic>
+              </a:graphicData>
+            </a:graphic>
+          </wp:inline>
+        </w:drawing>
+      </w:r>
+    </w:p>
+    <w:p>
+      <w:pPr>
+        <w:rPr>
+          <w:b/>
+          <w:bCs/>
+        </w:rPr>
+      </w:pPr>
+    </w:p>
+    <w:p>
+      <w:pPr>
+        <w:rPr>
+          <w:b/>
+          <w:bCs/>
+        </w:rPr>
+      </w:pPr>
+      <w:r>
+        <w:rPr>
+          <w:b/>
+          <w:bCs/>
+        </w:rPr>
+        <w:t>5) Look for pods that have release version 1.0 and 2.0</w:t>
+      </w:r>
+    </w:p>
+    <w:p>
+      <w:pPr>
+        <w:ind w:firstLine="720"/>
+        <w:rPr>
+          <w:b/>
+          <w:bCs/>
+        </w:rPr>
+      </w:pPr>
+      <w:proofErr w:type="spellStart"/>
+      <w:r>
+        <w:rPr>
+          <w:b/>
+          <w:bCs/>
+        </w:rPr>
+        <w:t>kubectl</w:t>
+      </w:r>
+      <w:proofErr w:type="spellEnd"/>
+      <w:r>
+        <w:rPr>
+          <w:b/>
+          <w:bCs/>
+        </w:rPr>
+        <w:t xml:space="preserve"> get pods -l 'release-version in (1.0,2.0)'</w:t>
+      </w:r>
+    </w:p>
+    <w:p>
+      <w:pPr>
+        <w:ind w:firstLine="720"/>
+        <w:rPr>
+          <w:b/>
+          <w:bCs/>
+        </w:rPr>
+      </w:pPr>
+      <w:r>
+        <w:rPr>
+          <w:noProof/>
+        </w:rPr>
+        <w:lastRenderedPageBreak/>
+        <w:drawing>
+          <wp:inline distT="0" distB="0" distL="0" distR="0" wp14:anchorId="1E4FA8A5" wp14:editId="7105817A">
+            <wp:extent cx="5381625" cy="3124200"/>
+            <wp:effectExtent l="0" t="0" r="9525" b="0"/>
+            <wp:docPr id="13" name="Picture 13"/>
+            <wp:cNvGraphicFramePr>
+              <a:graphicFrameLocks xmlns:a="http://schemas.openxmlformats.org/drawingml/2006/main" noChangeAspect="1"/>
+            </wp:cNvGraphicFramePr>
+            <a:graphic xmlns:a="http://schemas.openxmlformats.org/drawingml/2006/main">
+              <a:graphicData uri="http://schemas.openxmlformats.org/drawingml/2006/picture">
+                <pic:pic xmlns:pic="http://schemas.openxmlformats.org/drawingml/2006/picture">
+                  <pic:nvPicPr>
+                    <pic:cNvPr id="1" name=""/>
+                    <pic:cNvPicPr/>
+                  </pic:nvPicPr>
+                  <pic:blipFill>
+                    <a:blip r:embed="rId17"/>
+                    <a:stretch>
+                      <a:fillRect/>
+                    </a:stretch>
+                  </pic:blipFill>
+                  <pic:spPr>
+                    <a:xfrm>
+                      <a:off x="0" y="0"/>
+                      <a:ext cx="5381625" cy="3124200"/>
+                    </a:xfrm>
+                    <a:prstGeom prst="rect">
+                      <a:avLst/>
+                    </a:prstGeom>
+                  </pic:spPr>
+                </pic:pic>
+              </a:graphicData>
+            </a:graphic>
+          </wp:inline>
+        </w:drawing>
+      </w:r>
+    </w:p>
+    <w:p>
+      <w:pPr>
+        <w:ind w:firstLine="720"/>
+        <w:rPr>
+          <w:b/>
+          <w:bCs/>
+        </w:rPr>
+      </w:pPr>
+      <w:r>
+        <w:rPr>
+          <w:b/>
+          <w:bCs/>
+        </w:rPr>
+        <w:t xml:space="preserve"> </w:t>
+      </w:r>
+      <w:proofErr w:type="spellStart"/>
+      <w:r>
+        <w:rPr>
+          <w:b/>
+          <w:bCs/>
+        </w:rPr>
+        <w:t>kubectl</w:t>
+      </w:r>
+      <w:proofErr w:type="spellEnd"/>
+      <w:r>
+        <w:rPr>
+          <w:b/>
+          <w:bCs/>
+        </w:rPr>
+        <w:t xml:space="preserve"> get pods -l 'release-version in (1.0,2.0)' --show-labels</w:t>
+      </w:r>
+    </w:p>
+    <w:p>
+      <w:pPr>
+        <w:ind w:firstLine="720"/>
+        <w:rPr>
+          <w:b/>
+          <w:bCs/>
+        </w:rPr>
+      </w:pPr>
+      <w:r>
+        <w:rPr>
+          <w:noProof/>
+        </w:rPr>
+        <w:drawing>
+          <wp:inline distT="0" distB="0" distL="0" distR="0" wp14:anchorId="36F2220A" wp14:editId="5951D983">
+            <wp:extent cx="5943600" cy="1774825"/>
+            <wp:effectExtent l="0" t="0" r="0" b="0"/>
+            <wp:docPr id="14" name="Picture 14"/>
+            <wp:cNvGraphicFramePr>
+              <a:graphicFrameLocks xmlns:a="http://schemas.openxmlformats.org/drawingml/2006/main" noChangeAspect="1"/>
+            </wp:cNvGraphicFramePr>
+            <a:graphic xmlns:a="http://schemas.openxmlformats.org/drawingml/2006/main">
+              <a:graphicData uri="http://schemas.openxmlformats.org/drawingml/2006/picture">
+                <pic:pic xmlns:pic="http://schemas.openxmlformats.org/drawingml/2006/picture">
+                  <pic:nvPicPr>
+                    <pic:cNvPr id="1" name=""/>
+                    <pic:cNvPicPr/>
+                  </pic:nvPicPr>
+                  <pic:blipFill>
+                    <a:blip r:embed="rId18"/>
+                    <a:stretch>
+                      <a:fillRect/>
+                    </a:stretch>
+                  </pic:blipFill>
+                  <pic:spPr>
+                    <a:xfrm>
+                      <a:off x="0" y="0"/>
+                      <a:ext cx="5943600" cy="1774825"/>
+                    </a:xfrm>
+                    <a:prstGeom prst="rect">
+                      <a:avLst/>
+                    </a:prstGeom>
+                  </pic:spPr>
+                </pic:pic>
+              </a:graphicData>
+            </a:graphic>
+          </wp:inline>
+        </w:drawing>
+      </w:r>
+    </w:p>
+    <w:p>
+      <w:pPr>
+        <w:ind w:firstLine="720"/>
+        <w:rPr>
+          <w:b/>
+          <w:bCs/>
+        </w:rPr>
+      </w:pPr>
+    </w:p>
+    <w:p>
+      <w:pPr>
+        <w:ind w:firstLine="720"/>
+        <w:rPr>
+          <w:b/>
+          <w:bCs/>
+        </w:rPr>
+      </w:pPr>
+      <w:r>
+        <w:rPr>
+          <w:b/>
+          <w:bCs/>
+        </w:rPr>
+        <w:t>6)  Look for pods that is not in specific version</w:t>
+      </w:r>
+    </w:p>
+    <w:p>
+      <w:pPr>
+        <w:ind w:left="720" w:firstLine="720"/>
+        <w:rPr>
+          <w:b/>
+          <w:bCs/>
+        </w:rPr>
+      </w:pPr>
+      <w:proofErr w:type="spellStart"/>
+      <w:r>
+        <w:rPr>
+          <w:b/>
+          <w:bCs/>
+        </w:rPr>
+        <w:t>kubectl</w:t>
+      </w:r>
+      <w:proofErr w:type="spellEnd"/>
+      <w:r>
+        <w:rPr>
+          <w:b/>
+          <w:bCs/>
+        </w:rPr>
+        <w:t xml:space="preserve"> get pods -l 'release-version </w:t>
+      </w:r>
+      <w:proofErr w:type="spellStart"/>
+      <w:r>
+        <w:rPr>
+          <w:b/>
+          <w:bCs/>
+        </w:rPr>
+        <w:t>notin</w:t>
+      </w:r>
+      <w:proofErr w:type="spellEnd"/>
+      <w:r>
+        <w:rPr>
+          <w:b/>
+          <w:bCs/>
+        </w:rPr>
+        <w:t xml:space="preserve"> (1.0,2.0)'</w:t>
+      </w:r>
+    </w:p>
+    <w:p>
+      <w:pPr>
+        <w:ind w:left="720" w:firstLine="720"/>
+        <w:rPr>
+          <w:b/>
+          <w:bCs/>
+        </w:rPr>
+      </w:pPr>
+      <w:r>
+        <w:rPr>
+          <w:noProof/>
+        </w:rPr>
+        <w:lastRenderedPageBreak/>
+        <w:drawing>
+          <wp:inline distT="0" distB="0" distL="0" distR="0" wp14:anchorId="1A750E23" wp14:editId="3974074A">
+            <wp:extent cx="4876800" cy="2085975"/>
+            <wp:effectExtent l="0" t="0" r="0" b="9525"/>
+            <wp:docPr id="15" name="Picture 15"/>
+            <wp:cNvGraphicFramePr>
+              <a:graphicFrameLocks xmlns:a="http://schemas.openxmlformats.org/drawingml/2006/main" noChangeAspect="1"/>
+            </wp:cNvGraphicFramePr>
+            <a:graphic xmlns:a="http://schemas.openxmlformats.org/drawingml/2006/main">
+              <a:graphicData uri="http://schemas.openxmlformats.org/drawingml/2006/picture">
+                <pic:pic xmlns:pic="http://schemas.openxmlformats.org/drawingml/2006/picture">
+                  <pic:nvPicPr>
+                    <pic:cNvPr id="1" name=""/>
+                    <pic:cNvPicPr/>
+                  </pic:nvPicPr>
+                  <pic:blipFill>
+                    <a:blip r:embed="rId19"/>
+                    <a:stretch>
+                      <a:fillRect/>
+                    </a:stretch>
+                  </pic:blipFill>
+                  <pic:spPr>
+                    <a:xfrm>
+                      <a:off x="0" y="0"/>
+                      <a:ext cx="4876800" cy="2085975"/>
+                    </a:xfrm>
+                    <a:prstGeom prst="rect">
+                      <a:avLst/>
+                    </a:prstGeom>
+                  </pic:spPr>
+                </pic:pic>
+              </a:graphicData>
+            </a:graphic>
+          </wp:inline>
+        </w:drawing>
+      </w:r>
+    </w:p>
+    <w:p>
+      <w:pPr>
+        <w:rPr>
+          <w:b/>
+          <w:bCs/>
+          <w:sz w:val="24"/>
+          <w:szCs w:val="24"/>
+        </w:rPr>
+      </w:pPr>
+      <w:r>
+        <w:rPr>
+          <w:b/>
+          <w:bCs/>
+          <w:sz w:val="24"/>
+          <w:szCs w:val="24"/>
+        </w:rPr>
+        <w:t>DELETE ALL PODS ASSOCIATED WITH LABELS</w:t>
+      </w:r>
+    </w:p>
+    <w:p>
+      <w:pPr>
+        <w:ind w:firstLine="720"/>
+        <w:rPr>
+          <w:b/>
+          <w:bCs/>
+          <w:sz w:val="24"/>
+          <w:szCs w:val="24"/>
+        </w:rPr>
+      </w:pPr>
+      <w:proofErr w:type="spellStart"/>
+      <w:r>
+        <w:rPr>
+          <w:b/>
+          <w:bCs/>
+          <w:sz w:val="24"/>
+          <w:szCs w:val="24"/>
+        </w:rPr>
+        <w:t>kubectl</w:t>
+      </w:r>
+      <w:proofErr w:type="spellEnd"/>
+      <w:r>
+        <w:rPr>
+          <w:b/>
+          <w:bCs/>
+          <w:sz w:val="24"/>
+          <w:szCs w:val="24"/>
+        </w:rPr>
+        <w:t xml:space="preserve"> delete pods -l dev-lead=</w:t>
+      </w:r>
+      <w:proofErr w:type="spellStart"/>
+      <w:r>
+        <w:rPr>
+          <w:b/>
+          <w:bCs/>
+          <w:sz w:val="24"/>
+          <w:szCs w:val="24"/>
+        </w:rPr>
+        <w:t>karthik</w:t>
+      </w:r>
+      <w:proofErr w:type="spellEnd"/>
+    </w:p>
+    <w:p>
+      <w:pPr>
+        <w:rPr>
+          <w:b/>
+          <w:bCs/>
+        </w:rPr>
+      </w:pPr>
+      <w:r>
+        <w:rPr>
+          <w:b/>
+          <w:bCs/>
+        </w:rPr>
+        <w:tab/>
+      </w:r>
+      <w:r>
+        <w:rPr>
+          <w:noProof/>
+        </w:rPr>
+        <w:drawing>
+          <wp:inline distT="0" distB="0" distL="0" distR="0" wp14:anchorId="02CC3B29" wp14:editId="70064126">
+            <wp:extent cx="4648200" cy="895350"/>
+            <wp:effectExtent l="0" t="0" r="0" b="0"/>
+            <wp:docPr id="16" name="Picture 16"/>
+            <wp:cNvGraphicFramePr>
+              <a:graphicFrameLocks xmlns:a="http://schemas.openxmlformats.org/drawingml/2006/main" noChangeAspect="1"/>
+            </wp:cNvGraphicFramePr>
+            <a:graphic xmlns:a="http://schemas.openxmlformats.org/drawingml/2006/main">
+              <a:graphicData uri="http://schemas.openxmlformats.org/drawingml/2006/picture">
+                <pic:pic xmlns:pic="http://schemas.openxmlformats.org/drawingml/2006/picture">
+                  <pic:nvPicPr>
+                    <pic:cNvPr id="1" name=""/>
+                    <pic:cNvPicPr/>
+                  </pic:nvPicPr>
+                  <pic:blipFill>
+                    <a:blip r:embed="rId20"/>
+                    <a:stretch>
+                      <a:fillRect/>
+                    </a:stretch>
+                  </pic:blipFill>
+                  <pic:spPr>
+                    <a:xfrm>
+                      <a:off x="0" y="0"/>
+                      <a:ext cx="4648200" cy="895350"/>
+                    </a:xfrm>
+                    <a:prstGeom prst="rect">
+                      <a:avLst/>
+                    </a:prstGeom>
+                  </pic:spPr>
+                </pic:pic>
+              </a:graphicData>
+            </a:graphic>
+          </wp:inline>
+        </w:drawing>
+      </w:r>
+    </w:p>
+    <w:p>
+      <w:pPr>
+        <w:ind w:firstLine="720"/>
+        <w:rPr>
+          <w:b/>
+          <w:bCs/>
+        </w:rPr>
+      </w:pPr>
+      <w:r>
+        <w:rPr>
+          <w:noProof/>
+        </w:rPr>
+        <w:drawing>
+          <wp:inline distT="0" distB="0" distL="0" distR="0" wp14:anchorId="5D8A22B4" wp14:editId="427915F1">
+            <wp:extent cx="5353050" cy="2475230"/>
+            <wp:effectExtent l="0" t="0" r="0" b="1270"/>
+            <wp:docPr id="17" name="Picture 17"/>
+            <wp:cNvGraphicFramePr>
+              <a:graphicFrameLocks xmlns:a="http://schemas.openxmlformats.org/drawingml/2006/main" noChangeAspect="1"/>
+            </wp:cNvGraphicFramePr>
+            <a:graphic xmlns:a="http://schemas.openxmlformats.org/drawingml/2006/main">
+              <a:graphicData uri="http://schemas.openxmlformats.org/drawingml/2006/picture">
+                <pic:pic xmlns:pic="http://schemas.openxmlformats.org/drawingml/2006/picture">
+                  <pic:nvPicPr>
+                    <pic:cNvPr id="1" name=""/>
+                    <pic:cNvPicPr/>
+                  </pic:nvPicPr>
+                  <pic:blipFill>
+                    <a:blip r:embed="rId21"/>
+                    <a:stretch>
+                      <a:fillRect/>
+                    </a:stretch>
+                  </pic:blipFill>
+                  <pic:spPr>
+                    <a:xfrm>
+                      <a:off x="0" y="0"/>
+                      <a:ext cx="5353050" cy="2475230"/>
+                    </a:xfrm>
+                    <a:prstGeom prst="rect">
+                      <a:avLst/>
+                    </a:prstGeom>
+                  </pic:spPr>
+                </pic:pic>
+              </a:graphicData>
+            </a:graphic>
+          </wp:inline>
+        </w:drawing>
+      </w:r>
+    </w:p>
     <w:sectPr>
       <w:pgSz w:w="12240" w:h="15840"/>
       <w:pgMar w:top="1440" w:right="1440" w:bottom="1440" w:left="1440" w:header="720" w:footer="720" w:gutter="0"/>
@@ -597,6 +1697,127 @@
     </w:sectPr>
   </w:body>
 </w:document>
+</file>
+
+<file path=word/numbering.xml><?xml version="1.0" encoding="utf-8"?>
+<w:numbering xmlns:wpc="http://schemas.microsoft.com/office/word/2010/wordprocessingCanvas" xmlns:cx="http://schemas.microsoft.com/office/drawing/2014/chartex" xmlns:cx1="http://schemas.microsoft.com/office/drawing/2015/9/8/chartex" xmlns:cx2="http://schemas.microsoft.com/office/drawing/2015/10/21/chartex" xmlns:cx3="http://schemas.microsoft.com/office/drawing/2016/5/9/chartex" xmlns:cx4="http://schemas.microsoft.com/office/drawing/2016/5/10/chartex" xmlns:cx5="http://schemas.microsoft.com/office/drawing/2016/5/11/chartex" xmlns:cx6="http://schemas.microsoft.com/office/drawing/2016/5/12/chartex" xmlns:cx7="http://schemas.microsoft.com/office/drawing/2016/5/13/chartex" xmlns:cx8="http://schemas.microsoft.com/office/drawing/2016/5/14/chartex" xmlns:mc="http://schemas.openxmlformats.org/markup-compatibility/2006" xmlns:aink="http://schemas.microsoft.com/office/drawing/2016/ink" xmlns:am3d="http://schemas.microsoft.com/office/drawing/2017/model3d" xmlns:o="urn:schemas-microsoft-com:office:office" xmlns:r="http://schemas.openxmlformats.org/officeDocument/2006/relationships" xmlns:m="http://schemas.openxmlformats.org/officeDocument/2006/math" xmlns:v="urn:schemas-microsoft-com:vml" xmlns:wp14="http://schemas.microsoft.com/office/word/2010/wordprocessingDrawing" xmlns:wp="http://schemas.openxmlformats.org/drawingml/2006/wordprocessingDrawing" xmlns:w10="urn:schemas-microsoft-com:office:word" xmlns:w="http://schemas.openxmlformats.org/wordprocessingml/2006/main" xmlns:w14="http://schemas.microsoft.com/office/word/2010/wordml" xmlns:w15="http://schemas.microsoft.com/office/word/2012/wordml" xmlns:w16cex="http://schemas.microsoft.com/office/word/2018/wordml/cex" xmlns:w16cid="http://schemas.microsoft.com/office/word/2016/wordml/cid" xmlns:w16="http://schemas.microsoft.com/office/word/2018/wordml" xmlns:w16se="http://schemas.microsoft.com/office/word/2015/wordml/symex" xmlns:wpg="http://schemas.microsoft.com/office/word/2010/wordprocessingGroup" xmlns:wpi="http://schemas.microsoft.com/office/word/2010/wordprocessingInk" xmlns:wne="http://schemas.microsoft.com/office/word/2006/wordml" xmlns:wps="http://schemas.microsoft.com/office/word/2010/wordprocessingShape" mc:Ignorable="w14 w15 w16se w16cid w16 w16cex wp14">
+  <w:abstractNum w:abstractNumId="0" w15:restartNumberingAfterBreak="0">
+    <w:nsid w:val="726B3A5A"/>
+    <w:multiLevelType w:val="hybridMultilevel"/>
+    <w:tmpl w:val="9FBC62EC"/>
+    <w:lvl w:ilvl="0" w:tplc="04090001">
+      <w:start w:val="1"/>
+      <w:numFmt w:val="bullet"/>
+      <w:lvlText w:val=""/>
+      <w:lvlJc w:val="left"/>
+      <w:pPr>
+        <w:ind w:left="1440" w:hanging="360"/>
+      </w:pPr>
+      <w:rPr>
+        <w:rFonts w:ascii="Symbol" w:hAnsi="Symbol" w:hint="default"/>
+      </w:rPr>
+    </w:lvl>
+    <w:lvl w:ilvl="1" w:tplc="04090003" w:tentative="1">
+      <w:start w:val="1"/>
+      <w:numFmt w:val="bullet"/>
+      <w:lvlText w:val="o"/>
+      <w:lvlJc w:val="left"/>
+      <w:pPr>
+        <w:ind w:left="2160" w:hanging="360"/>
+      </w:pPr>
+      <w:rPr>
+        <w:rFonts w:ascii="Courier New" w:hAnsi="Courier New" w:cs="Courier New" w:hint="default"/>
+      </w:rPr>
+    </w:lvl>
+    <w:lvl w:ilvl="2" w:tplc="04090005" w:tentative="1">
+      <w:start w:val="1"/>
+      <w:numFmt w:val="bullet"/>
+      <w:lvlText w:val=""/>
+      <w:lvlJc w:val="left"/>
+      <w:pPr>
+        <w:ind w:left="2880" w:hanging="360"/>
+      </w:pPr>
+      <w:rPr>
+        <w:rFonts w:ascii="Wingdings" w:hAnsi="Wingdings" w:hint="default"/>
+      </w:rPr>
+    </w:lvl>
+    <w:lvl w:ilvl="3" w:tplc="04090001" w:tentative="1">
+      <w:start w:val="1"/>
+      <w:numFmt w:val="bullet"/>
+      <w:lvlText w:val=""/>
+      <w:lvlJc w:val="left"/>
+      <w:pPr>
+        <w:ind w:left="3600" w:hanging="360"/>
+      </w:pPr>
+      <w:rPr>
+        <w:rFonts w:ascii="Symbol" w:hAnsi="Symbol" w:hint="default"/>
+      </w:rPr>
+    </w:lvl>
+    <w:lvl w:ilvl="4" w:tplc="04090003" w:tentative="1">
+      <w:start w:val="1"/>
+      <w:numFmt w:val="bullet"/>
+      <w:lvlText w:val="o"/>
+      <w:lvlJc w:val="left"/>
+      <w:pPr>
+        <w:ind w:left="4320" w:hanging="360"/>
+      </w:pPr>
+      <w:rPr>
+        <w:rFonts w:ascii="Courier New" w:hAnsi="Courier New" w:cs="Courier New" w:hint="default"/>
+      </w:rPr>
+    </w:lvl>
+    <w:lvl w:ilvl="5" w:tplc="04090005" w:tentative="1">
+      <w:start w:val="1"/>
+      <w:numFmt w:val="bullet"/>
+      <w:lvlText w:val=""/>
+      <w:lvlJc w:val="left"/>
+      <w:pPr>
+        <w:ind w:left="5040" w:hanging="360"/>
+      </w:pPr>
+      <w:rPr>
+        <w:rFonts w:ascii="Wingdings" w:hAnsi="Wingdings" w:hint="default"/>
+      </w:rPr>
+    </w:lvl>
+    <w:lvl w:ilvl="6" w:tplc="04090001" w:tentative="1">
+      <w:start w:val="1"/>
+      <w:numFmt w:val="bullet"/>
+      <w:lvlText w:val=""/>
+      <w:lvlJc w:val="left"/>
+      <w:pPr>
+        <w:ind w:left="5760" w:hanging="360"/>
+      </w:pPr>
+      <w:rPr>
+        <w:rFonts w:ascii="Symbol" w:hAnsi="Symbol" w:hint="default"/>
+      </w:rPr>
+    </w:lvl>
+    <w:lvl w:ilvl="7" w:tplc="04090003" w:tentative="1">
+      <w:start w:val="1"/>
+      <w:numFmt w:val="bullet"/>
+      <w:lvlText w:val="o"/>
+      <w:lvlJc w:val="left"/>
+      <w:pPr>
+        <w:ind w:left="6480" w:hanging="360"/>
+      </w:pPr>
+      <w:rPr>
+        <w:rFonts w:ascii="Courier New" w:hAnsi="Courier New" w:cs="Courier New" w:hint="default"/>
+      </w:rPr>
+    </w:lvl>
+    <w:lvl w:ilvl="8" w:tplc="04090005" w:tentative="1">
+      <w:start w:val="1"/>
+      <w:numFmt w:val="bullet"/>
+      <w:lvlText w:val=""/>
+      <w:lvlJc w:val="left"/>
+      <w:pPr>
+        <w:ind w:left="7200" w:hanging="360"/>
+      </w:pPr>
+      <w:rPr>
+        <w:rFonts w:ascii="Wingdings" w:hAnsi="Wingdings" w:hint="default"/>
+      </w:rPr>
+    </w:lvl>
+  </w:abstractNum>
+  <w:num w:numId="1">
+    <w:abstractNumId w:val="0"/>
+  </w:num>
+</w:numbering>
 </file>
 
 <file path=word/styles.xml><?xml version="1.0" encoding="utf-8"?>
@@ -1025,6 +2246,17 @@
     <w:semiHidden/>
     <w:unhideWhenUsed/>
   </w:style>
+  <w:style w:type="paragraph" w:styleId="ListParagraph">
+    <w:name w:val="List Paragraph"/>
+    <w:basedOn w:val="Normal"/>
+    <w:uiPriority w:val="34"/>
+    <w:qFormat/>
+    <w:rsid w:val="00FD6F34"/>
+    <w:pPr>
+      <w:ind w:left="720"/>
+      <w:contextualSpacing/>
+    </w:pPr>
+  </w:style>
 </w:styles>
 </file>
 

</xml_diff>